<commit_message>
Wrote 2nd draft for (2.5 Design and Implementation Constraints)
</commit_message>
<xml_diff>
--- a/SRS_document/Drafts/2._Overall_Description/2.5_Design_and_Implementation_Constraints.docx
+++ b/SRS_document/Drafts/2._Overall_Description/2.5_Design_and_Implementation_Constraints.docx
@@ -396,6 +396,127 @@
           <w:szCs w:val="24"/>
         </w:rPr>
         <w:t>.</w:t>
+      </w:r>
+    </w:p>
+    <w:p/>
+    <w:p>
+      <w:pPr>
+        <w:numPr>
+          <w:ilvl w:val="0"/>
+          <w:numId w:val="20"/>
+        </w:numPr>
+        <w:spacing w:before="100" w:beforeAutospacing="1" w:after="100" w:afterAutospacing="1" w:line="240" w:lineRule="auto"/>
+        <w:ind w:left="0" w:firstLine="0"/>
+        <w:outlineLvl w:val="1"/>
+        <w:rPr>
+          <w:rFonts w:ascii="Times New Roman" w:eastAsia="Times New Roman" w:hAnsi="Times New Roman" w:cs="Times New Roman"/>
+          <w:b/>
+          <w:bCs/>
+          <w:sz w:val="36"/>
+          <w:szCs w:val="36"/>
+        </w:rPr>
+      </w:pPr>
+      <w:r>
+        <w:rPr>
+          <w:rFonts w:ascii="Times New Roman" w:eastAsia="Times New Roman" w:hAnsi="Times New Roman" w:cs="Times New Roman"/>
+          <w:b/>
+          <w:bCs/>
+          <w:sz w:val="36"/>
+          <w:szCs w:val="36"/>
+        </w:rPr>
+        <w:t>Draft 2: Paragraph Format</w:t>
+      </w:r>
+    </w:p>
+    <w:p>
+      <w:pPr>
+        <w:spacing w:beforeAutospacing="1" w:after="100" w:afterAutospacing="1" w:line="240" w:lineRule="auto"/>
+        <w:rPr>
+          <w:rFonts w:ascii="Times New Roman" w:eastAsia="Times New Roman" w:hAnsi="Times New Roman" w:cs="Times New Roman"/>
+          <w:sz w:val="24"/>
+          <w:szCs w:val="24"/>
+        </w:rPr>
+      </w:pPr>
+      <w:r>
+        <w:rPr>
+          <w:rFonts w:ascii="Times New Roman" w:eastAsia="Times New Roman" w:hAnsi="Times New Roman" w:cs="Times New Roman"/>
+          <w:b/>
+          <w:bCs/>
+          <w:sz w:val="24"/>
+          <w:szCs w:val="24"/>
+        </w:rPr>
+        <w:t>2.5 Design and Implementation Constraints</w:t>
+      </w:r>
+    </w:p>
+    <w:p>
+      <w:pPr>
+        <w:spacing w:before="100" w:beforeAutospacing="1" w:after="100" w:afterAutospacing="1" w:line="240" w:lineRule="auto"/>
+        <w:rPr>
+          <w:rFonts w:ascii="Times New Roman" w:eastAsia="Times New Roman" w:hAnsi="Times New Roman" w:cs="Times New Roman"/>
+          <w:sz w:val="24"/>
+          <w:szCs w:val="24"/>
+        </w:rPr>
+      </w:pPr>
+      <w:r>
+        <w:rPr>
+          <w:rFonts w:ascii="Times New Roman" w:eastAsia="Times New Roman" w:hAnsi="Times New Roman" w:cs="Times New Roman"/>
+          <w:sz w:val="24"/>
+          <w:szCs w:val="24"/>
+        </w:rPr>
+        <w:t xml:space="preserve">The </w:t>
+      </w:r>
+      <w:proofErr w:type="spellStart"/>
+      <w:r>
+        <w:rPr>
+          <w:rFonts w:ascii="Times New Roman" w:eastAsia="Times New Roman" w:hAnsi="Times New Roman" w:cs="Times New Roman"/>
+          <w:sz w:val="24"/>
+          <w:szCs w:val="24"/>
+        </w:rPr>
+        <w:t>Syarti</w:t>
+      </w:r>
+      <w:proofErr w:type="spellEnd"/>
+      <w:r>
+        <w:rPr>
+          <w:rFonts w:ascii="Times New Roman" w:eastAsia="Times New Roman" w:hAnsi="Times New Roman" w:cs="Times New Roman"/>
+          <w:sz w:val="24"/>
+          <w:szCs w:val="24"/>
+        </w:rPr>
+        <w:t xml:space="preserve"> project is being developed solely for educational purposes and is currently subject to several design and implementation constraints. While there are no restrictions on the use of backend technologies, the team lacks the required experience in backend development, databases, and API integration. As a result, the system is currently limited to a front-end-only prototype.</w:t>
+      </w:r>
+    </w:p>
+    <w:p>
+      <w:pPr>
+        <w:spacing w:before="100" w:beforeAutospacing="1" w:after="100" w:afterAutospacing="1" w:line="240" w:lineRule="auto"/>
+        <w:rPr>
+          <w:rFonts w:ascii="Times New Roman" w:eastAsia="Times New Roman" w:hAnsi="Times New Roman" w:cs="Times New Roman"/>
+          <w:sz w:val="24"/>
+          <w:szCs w:val="24"/>
+        </w:rPr>
+      </w:pPr>
+      <w:r>
+        <w:rPr>
+          <w:rFonts w:ascii="Times New Roman" w:eastAsia="Times New Roman" w:hAnsi="Times New Roman" w:cs="Times New Roman"/>
+          <w:sz w:val="24"/>
+          <w:szCs w:val="24"/>
+        </w:rPr>
+        <w:t>The user interface is constrained to the use of Bootstrap 5 RTL and Font Awesome for styling and icons. Hosting is done via GitHub Pages by choice, with no external limitations. The development team consists of four members, only two of whom are working on the front-end; one contributor has only basic knowledge of HTML and CSS, while another is involved in documentation efforts only.</w:t>
+      </w:r>
+    </w:p>
+    <w:p>
+      <w:pPr>
+        <w:spacing w:before="100" w:beforeAutospacing="1" w:after="100" w:afterAutospacing="1" w:line="240" w:lineRule="auto"/>
+        <w:rPr>
+          <w:rFonts w:ascii="Times New Roman" w:eastAsia="Times New Roman" w:hAnsi="Times New Roman" w:cs="Times New Roman"/>
+          <w:sz w:val="24"/>
+          <w:szCs w:val="24"/>
+        </w:rPr>
+      </w:pPr>
+      <w:r>
+        <w:rPr>
+          <w:rFonts w:ascii="Times New Roman" w:eastAsia="Times New Roman" w:hAnsi="Times New Roman" w:cs="Times New Roman"/>
+          <w:sz w:val="24"/>
+          <w:szCs w:val="24"/>
+        </w:rPr>
+        <w:t>The application is designed for Arabic-speaking users only, and no multilingual or accessibility support is currently implemented. Due to the academic nature of the project, there are no requirements to follow privacy laws, rental regulations, or data protection practices, and the system does not store or handle any user data.</w:t>
       </w:r>
     </w:p>
     <w:p/>

</xml_diff>

<commit_message>
Wrote 3rd draft for (2.5 Design and Implementation Constraints)
</commit_message>
<xml_diff>
--- a/SRS_document/Drafts/2._Overall_Description/2.5_Design_and_Implementation_Constraints.docx
+++ b/SRS_document/Drafts/2._Overall_Description/2.5_Design_and_Implementation_Constraints.docx
@@ -517,6 +517,286 @@
           <w:szCs w:val="24"/>
         </w:rPr>
         <w:t>The application is designed for Arabic-speaking users only, and no multilingual or accessibility support is currently implemented. Due to the academic nature of the project, there are no requirements to follow privacy laws, rental regulations, or data protection practices, and the system does not store or handle any user data.</w:t>
+      </w:r>
+    </w:p>
+    <w:p/>
+    <w:p>
+      <w:pPr>
+        <w:numPr>
+          <w:ilvl w:val="0"/>
+          <w:numId w:val="20"/>
+        </w:numPr>
+        <w:spacing w:before="100" w:beforeAutospacing="1" w:after="100" w:afterAutospacing="1" w:line="240" w:lineRule="auto"/>
+        <w:ind w:left="0" w:firstLine="0"/>
+        <w:outlineLvl w:val="1"/>
+        <w:rPr>
+          <w:rFonts w:ascii="Times New Roman" w:eastAsia="Times New Roman" w:hAnsi="Times New Roman" w:cs="Times New Roman"/>
+          <w:b/>
+          <w:bCs/>
+          <w:sz w:val="36"/>
+          <w:szCs w:val="36"/>
+        </w:rPr>
+      </w:pPr>
+      <w:r>
+        <w:rPr>
+          <w:rFonts w:ascii="Times New Roman" w:eastAsia="Times New Roman" w:hAnsi="Times New Roman" w:cs="Times New Roman"/>
+          <w:b/>
+          <w:bCs/>
+          <w:sz w:val="36"/>
+          <w:szCs w:val="36"/>
+        </w:rPr>
+        <w:lastRenderedPageBreak/>
+        <w:t>Draft 3: Mixed Format (Paragraph + Bullet Summary)</w:t>
+      </w:r>
+    </w:p>
+    <w:p>
+      <w:pPr>
+        <w:spacing w:beforeAutospacing="1" w:after="100" w:afterAutospacing="1" w:line="240" w:lineRule="auto"/>
+        <w:rPr>
+          <w:rFonts w:ascii="Times New Roman" w:eastAsia="Times New Roman" w:hAnsi="Times New Roman" w:cs="Times New Roman"/>
+          <w:sz w:val="24"/>
+          <w:szCs w:val="24"/>
+        </w:rPr>
+      </w:pPr>
+      <w:r>
+        <w:rPr>
+          <w:rFonts w:ascii="Times New Roman" w:eastAsia="Times New Roman" w:hAnsi="Times New Roman" w:cs="Times New Roman"/>
+          <w:b/>
+          <w:bCs/>
+          <w:sz w:val="24"/>
+          <w:szCs w:val="24"/>
+        </w:rPr>
+        <w:t>2.5 Design and Implementation Constraints</w:t>
+      </w:r>
+    </w:p>
+    <w:p>
+      <w:pPr>
+        <w:spacing w:before="100" w:beforeAutospacing="1" w:after="100" w:afterAutospacing="1" w:line="240" w:lineRule="auto"/>
+        <w:rPr>
+          <w:rFonts w:ascii="Times New Roman" w:eastAsia="Times New Roman" w:hAnsi="Times New Roman" w:cs="Times New Roman"/>
+          <w:sz w:val="24"/>
+          <w:szCs w:val="24"/>
+        </w:rPr>
+      </w:pPr>
+      <w:r>
+        <w:rPr>
+          <w:rFonts w:ascii="Times New Roman" w:eastAsia="Times New Roman" w:hAnsi="Times New Roman" w:cs="Times New Roman"/>
+          <w:sz w:val="24"/>
+          <w:szCs w:val="24"/>
+        </w:rPr>
+        <w:t xml:space="preserve">The </w:t>
+      </w:r>
+      <w:proofErr w:type="spellStart"/>
+      <w:r>
+        <w:rPr>
+          <w:rFonts w:ascii="Times New Roman" w:eastAsia="Times New Roman" w:hAnsi="Times New Roman" w:cs="Times New Roman"/>
+          <w:sz w:val="24"/>
+          <w:szCs w:val="24"/>
+        </w:rPr>
+        <w:t>Syarti</w:t>
+      </w:r>
+      <w:proofErr w:type="spellEnd"/>
+      <w:r>
+        <w:rPr>
+          <w:rFonts w:ascii="Times New Roman" w:eastAsia="Times New Roman" w:hAnsi="Times New Roman" w:cs="Times New Roman"/>
+          <w:sz w:val="24"/>
+          <w:szCs w:val="24"/>
+        </w:rPr>
+        <w:t xml:space="preserve"> Car Rental System is a prototype created for academic purposes and is currently subject to several practical and team-based constraints. Although there are no hard restrictions on the technologies used, the system remains front-end-only due to a lack of backend development experience within the team. The interface is designed using Bootstrap 5 RTL and Font Awesome, with GitHub Pages used voluntarily as the hosting platform. The development team consists of four members with limited technical capacity: two front-end contributors, one with basic web knowledge, and one focused solely on documentation.</w:t>
+      </w:r>
+    </w:p>
+    <w:p>
+      <w:pPr>
+        <w:spacing w:before="100" w:beforeAutospacing="1" w:after="100" w:afterAutospacing="1" w:line="240" w:lineRule="auto"/>
+        <w:rPr>
+          <w:rFonts w:ascii="Times New Roman" w:eastAsia="Times New Roman" w:hAnsi="Times New Roman" w:cs="Times New Roman"/>
+          <w:sz w:val="24"/>
+          <w:szCs w:val="24"/>
+        </w:rPr>
+      </w:pPr>
+      <w:r>
+        <w:rPr>
+          <w:rFonts w:ascii="Times New Roman" w:eastAsia="Times New Roman" w:hAnsi="Times New Roman" w:cs="Times New Roman"/>
+          <w:sz w:val="24"/>
+          <w:szCs w:val="24"/>
+        </w:rPr>
+        <w:t>Furthermore, the system is designed exclusively in Arabic with no current plans for multilingual support or accessibility features. Because this project is not intended for real-world deployment, it does not implement privacy laws, rental compliance policies, or user data handling.</w:t>
+      </w:r>
+    </w:p>
+    <w:p>
+      <w:pPr>
+        <w:numPr>
+          <w:ilvl w:val="0"/>
+          <w:numId w:val="20"/>
+        </w:numPr>
+        <w:spacing w:before="100" w:beforeAutospacing="1" w:after="100" w:afterAutospacing="1" w:line="240" w:lineRule="auto"/>
+        <w:ind w:left="720" w:firstLine="0"/>
+        <w:outlineLvl w:val="2"/>
+        <w:rPr>
+          <w:rFonts w:ascii="Times New Roman" w:eastAsia="Times New Roman" w:hAnsi="Times New Roman" w:cs="Times New Roman"/>
+          <w:b/>
+          <w:bCs/>
+          <w:sz w:val="27"/>
+          <w:szCs w:val="27"/>
+        </w:rPr>
+      </w:pPr>
+      <w:r>
+        <w:rPr>
+          <w:rFonts w:ascii="Segoe UI Emoji" w:eastAsia="Times New Roman" w:hAnsi="Segoe UI Emoji" w:cs="Segoe UI Emoji"/>
+          <w:b/>
+          <w:bCs/>
+          <w:sz w:val="27"/>
+          <w:szCs w:val="27"/>
+        </w:rPr>
+        <w:t>🔹</w:t>
+      </w:r>
+      <w:r>
+        <w:rPr>
+          <w:rFonts w:ascii="Times New Roman" w:eastAsia="Times New Roman" w:hAnsi="Times New Roman" w:cs="Times New Roman"/>
+          <w:b/>
+          <w:bCs/>
+          <w:sz w:val="27"/>
+          <w:szCs w:val="27"/>
+        </w:rPr>
+        <w:t xml:space="preserve"> Summary of Constraints:</w:t>
+      </w:r>
+    </w:p>
+    <w:p>
+      <w:pPr>
+        <w:numPr>
+          <w:ilvl w:val="0"/>
+          <w:numId w:val="22"/>
+        </w:numPr>
+        <w:spacing w:before="100" w:beforeAutospacing="1" w:after="100" w:afterAutospacing="1" w:line="240" w:lineRule="auto"/>
+        <w:ind w:left="1440"/>
+        <w:rPr>
+          <w:rFonts w:ascii="Times New Roman" w:eastAsia="Times New Roman" w:hAnsi="Times New Roman" w:cs="Times New Roman"/>
+          <w:sz w:val="24"/>
+          <w:szCs w:val="24"/>
+        </w:rPr>
+      </w:pPr>
+      <w:r>
+        <w:rPr>
+          <w:rFonts w:ascii="Times New Roman" w:eastAsia="Times New Roman" w:hAnsi="Times New Roman" w:cs="Times New Roman"/>
+          <w:sz w:val="24"/>
+          <w:szCs w:val="24"/>
+        </w:rPr>
+        <w:t>Frontend-only due to team skill limitations</w:t>
+      </w:r>
+    </w:p>
+    <w:p>
+      <w:pPr>
+        <w:numPr>
+          <w:ilvl w:val="0"/>
+          <w:numId w:val="22"/>
+        </w:numPr>
+        <w:spacing w:before="100" w:beforeAutospacing="1" w:after="100" w:afterAutospacing="1" w:line="240" w:lineRule="auto"/>
+        <w:ind w:left="1440"/>
+        <w:rPr>
+          <w:rFonts w:ascii="Times New Roman" w:eastAsia="Times New Roman" w:hAnsi="Times New Roman" w:cs="Times New Roman"/>
+          <w:sz w:val="24"/>
+          <w:szCs w:val="24"/>
+        </w:rPr>
+      </w:pPr>
+      <w:r>
+        <w:rPr>
+          <w:rFonts w:ascii="Times New Roman" w:eastAsia="Times New Roman" w:hAnsi="Times New Roman" w:cs="Times New Roman"/>
+          <w:sz w:val="24"/>
+          <w:szCs w:val="24"/>
+        </w:rPr>
+        <w:t>Bootstrap 5 RTL and Font Awesome as exclusive UI tools</w:t>
+      </w:r>
+    </w:p>
+    <w:p>
+      <w:pPr>
+        <w:numPr>
+          <w:ilvl w:val="0"/>
+          <w:numId w:val="22"/>
+        </w:numPr>
+        <w:spacing w:before="100" w:beforeAutospacing="1" w:after="100" w:afterAutospacing="1" w:line="240" w:lineRule="auto"/>
+        <w:ind w:left="1440"/>
+        <w:rPr>
+          <w:rFonts w:ascii="Times New Roman" w:eastAsia="Times New Roman" w:hAnsi="Times New Roman" w:cs="Times New Roman"/>
+          <w:sz w:val="24"/>
+          <w:szCs w:val="24"/>
+        </w:rPr>
+      </w:pPr>
+      <w:r>
+        <w:rPr>
+          <w:rFonts w:ascii="Times New Roman" w:eastAsia="Times New Roman" w:hAnsi="Times New Roman" w:cs="Times New Roman"/>
+          <w:sz w:val="24"/>
+          <w:szCs w:val="24"/>
+        </w:rPr>
+        <w:t>Small team (2 active developers, 1 with basic HTML/CSS, 1 documentation-only)</w:t>
+      </w:r>
+    </w:p>
+    <w:p>
+      <w:pPr>
+        <w:numPr>
+          <w:ilvl w:val="0"/>
+          <w:numId w:val="22"/>
+        </w:numPr>
+        <w:spacing w:before="100" w:beforeAutospacing="1" w:after="100" w:afterAutospacing="1" w:line="240" w:lineRule="auto"/>
+        <w:ind w:left="1440"/>
+        <w:rPr>
+          <w:rFonts w:ascii="Times New Roman" w:eastAsia="Times New Roman" w:hAnsi="Times New Roman" w:cs="Times New Roman"/>
+          <w:sz w:val="24"/>
+          <w:szCs w:val="24"/>
+        </w:rPr>
+      </w:pPr>
+      <w:r>
+        <w:rPr>
+          <w:rFonts w:ascii="Times New Roman" w:eastAsia="Times New Roman" w:hAnsi="Times New Roman" w:cs="Times New Roman"/>
+          <w:sz w:val="24"/>
+          <w:szCs w:val="24"/>
+        </w:rPr>
+        <w:t>Arabic-only interface; no accessibility features</w:t>
+      </w:r>
+    </w:p>
+    <w:p>
+      <w:pPr>
+        <w:numPr>
+          <w:ilvl w:val="0"/>
+          <w:numId w:val="22"/>
+        </w:numPr>
+        <w:spacing w:before="100" w:beforeAutospacing="1" w:after="100" w:afterAutospacing="1" w:line="240" w:lineRule="auto"/>
+        <w:ind w:left="1440"/>
+        <w:rPr>
+          <w:rFonts w:ascii="Times New Roman" w:eastAsia="Times New Roman" w:hAnsi="Times New Roman" w:cs="Times New Roman"/>
+          <w:sz w:val="24"/>
+          <w:szCs w:val="24"/>
+        </w:rPr>
+      </w:pPr>
+      <w:r>
+        <w:rPr>
+          <w:rFonts w:ascii="Times New Roman" w:eastAsia="Times New Roman" w:hAnsi="Times New Roman" w:cs="Times New Roman"/>
+          <w:sz w:val="24"/>
+          <w:szCs w:val="24"/>
+        </w:rPr>
+        <w:t>Educational use only: no legal or data compliance</w:t>
+      </w:r>
+    </w:p>
+    <w:p>
+      <w:pPr>
+        <w:numPr>
+          <w:ilvl w:val="0"/>
+          <w:numId w:val="22"/>
+        </w:numPr>
+        <w:spacing w:before="100" w:beforeAutospacing="1" w:after="100" w:afterAutospacing="1" w:line="240" w:lineRule="auto"/>
+        <w:ind w:left="1440"/>
+        <w:rPr>
+          <w:rFonts w:ascii="Times New Roman" w:eastAsia="Times New Roman" w:hAnsi="Times New Roman" w:cs="Times New Roman"/>
+          <w:sz w:val="24"/>
+          <w:szCs w:val="24"/>
+        </w:rPr>
+      </w:pPr>
+      <w:r>
+        <w:rPr>
+          <w:rFonts w:ascii="Times New Roman" w:eastAsia="Times New Roman" w:hAnsi="Times New Roman" w:cs="Times New Roman"/>
+          <w:sz w:val="24"/>
+          <w:szCs w:val="24"/>
+        </w:rPr>
+        <w:t>No data collection or backend implementation</w:t>
       </w:r>
     </w:p>
     <w:p/>
@@ -776,6 +1056,155 @@
       <w:pPr>
         <w:ind w:left="1584" w:hanging="1584"/>
       </w:pPr>
+    </w:lvl>
+  </w:abstractNum>
+  <w:abstractNum w:abstractNumId="2" w15:restartNumberingAfterBreak="0">
+    <w:nsid w:val="290C763A"/>
+    <w:multiLevelType w:val="multilevel"/>
+    <w:tmpl w:val="BBEA9FA6"/>
+    <w:lvl w:ilvl="0">
+      <w:start w:val="1"/>
+      <w:numFmt w:val="bullet"/>
+      <w:lvlText w:val=""/>
+      <w:lvlJc w:val="left"/>
+      <w:pPr>
+        <w:tabs>
+          <w:tab w:val="num" w:pos="720"/>
+        </w:tabs>
+        <w:ind w:left="720" w:hanging="360"/>
+      </w:pPr>
+      <w:rPr>
+        <w:rFonts w:ascii="Symbol" w:hAnsi="Symbol" w:hint="default"/>
+        <w:sz w:val="20"/>
+      </w:rPr>
+    </w:lvl>
+    <w:lvl w:ilvl="1" w:tentative="1">
+      <w:start w:val="1"/>
+      <w:numFmt w:val="bullet"/>
+      <w:lvlText w:val="o"/>
+      <w:lvlJc w:val="left"/>
+      <w:pPr>
+        <w:tabs>
+          <w:tab w:val="num" w:pos="1440"/>
+        </w:tabs>
+        <w:ind w:left="1440" w:hanging="360"/>
+      </w:pPr>
+      <w:rPr>
+        <w:rFonts w:ascii="Courier New" w:hAnsi="Courier New" w:hint="default"/>
+        <w:sz w:val="20"/>
+      </w:rPr>
+    </w:lvl>
+    <w:lvl w:ilvl="2" w:tentative="1">
+      <w:start w:val="1"/>
+      <w:numFmt w:val="bullet"/>
+      <w:lvlText w:val=""/>
+      <w:lvlJc w:val="left"/>
+      <w:pPr>
+        <w:tabs>
+          <w:tab w:val="num" w:pos="2160"/>
+        </w:tabs>
+        <w:ind w:left="2160" w:hanging="360"/>
+      </w:pPr>
+      <w:rPr>
+        <w:rFonts w:ascii="Wingdings" w:hAnsi="Wingdings" w:hint="default"/>
+        <w:sz w:val="20"/>
+      </w:rPr>
+    </w:lvl>
+    <w:lvl w:ilvl="3" w:tentative="1">
+      <w:start w:val="1"/>
+      <w:numFmt w:val="bullet"/>
+      <w:lvlText w:val=""/>
+      <w:lvlJc w:val="left"/>
+      <w:pPr>
+        <w:tabs>
+          <w:tab w:val="num" w:pos="2880"/>
+        </w:tabs>
+        <w:ind w:left="2880" w:hanging="360"/>
+      </w:pPr>
+      <w:rPr>
+        <w:rFonts w:ascii="Wingdings" w:hAnsi="Wingdings" w:hint="default"/>
+        <w:sz w:val="20"/>
+      </w:rPr>
+    </w:lvl>
+    <w:lvl w:ilvl="4" w:tentative="1">
+      <w:start w:val="1"/>
+      <w:numFmt w:val="bullet"/>
+      <w:lvlText w:val=""/>
+      <w:lvlJc w:val="left"/>
+      <w:pPr>
+        <w:tabs>
+          <w:tab w:val="num" w:pos="3600"/>
+        </w:tabs>
+        <w:ind w:left="3600" w:hanging="360"/>
+      </w:pPr>
+      <w:rPr>
+        <w:rFonts w:ascii="Wingdings" w:hAnsi="Wingdings" w:hint="default"/>
+        <w:sz w:val="20"/>
+      </w:rPr>
+    </w:lvl>
+    <w:lvl w:ilvl="5" w:tentative="1">
+      <w:start w:val="1"/>
+      <w:numFmt w:val="bullet"/>
+      <w:lvlText w:val=""/>
+      <w:lvlJc w:val="left"/>
+      <w:pPr>
+        <w:tabs>
+          <w:tab w:val="num" w:pos="4320"/>
+        </w:tabs>
+        <w:ind w:left="4320" w:hanging="360"/>
+      </w:pPr>
+      <w:rPr>
+        <w:rFonts w:ascii="Wingdings" w:hAnsi="Wingdings" w:hint="default"/>
+        <w:sz w:val="20"/>
+      </w:rPr>
+    </w:lvl>
+    <w:lvl w:ilvl="6" w:tentative="1">
+      <w:start w:val="1"/>
+      <w:numFmt w:val="bullet"/>
+      <w:lvlText w:val=""/>
+      <w:lvlJc w:val="left"/>
+      <w:pPr>
+        <w:tabs>
+          <w:tab w:val="num" w:pos="5040"/>
+        </w:tabs>
+        <w:ind w:left="5040" w:hanging="360"/>
+      </w:pPr>
+      <w:rPr>
+        <w:rFonts w:ascii="Wingdings" w:hAnsi="Wingdings" w:hint="default"/>
+        <w:sz w:val="20"/>
+      </w:rPr>
+    </w:lvl>
+    <w:lvl w:ilvl="7" w:tentative="1">
+      <w:start w:val="1"/>
+      <w:numFmt w:val="bullet"/>
+      <w:lvlText w:val=""/>
+      <w:lvlJc w:val="left"/>
+      <w:pPr>
+        <w:tabs>
+          <w:tab w:val="num" w:pos="5760"/>
+        </w:tabs>
+        <w:ind w:left="5760" w:hanging="360"/>
+      </w:pPr>
+      <w:rPr>
+        <w:rFonts w:ascii="Wingdings" w:hAnsi="Wingdings" w:hint="default"/>
+        <w:sz w:val="20"/>
+      </w:rPr>
+    </w:lvl>
+    <w:lvl w:ilvl="8" w:tentative="1">
+      <w:start w:val="1"/>
+      <w:numFmt w:val="bullet"/>
+      <w:lvlText w:val=""/>
+      <w:lvlJc w:val="left"/>
+      <w:pPr>
+        <w:tabs>
+          <w:tab w:val="num" w:pos="6480"/>
+        </w:tabs>
+        <w:ind w:left="6480" w:hanging="360"/>
+      </w:pPr>
+      <w:rPr>
+        <w:rFonts w:ascii="Wingdings" w:hAnsi="Wingdings" w:hint="default"/>
+        <w:sz w:val="20"/>
+      </w:rPr>
     </w:lvl>
   </w:abstractNum>
   <w:num w:numId="1">
@@ -840,6 +1269,9 @@
   </w:num>
   <w:num w:numId="21">
     <w:abstractNumId w:val="0"/>
+  </w:num>
+  <w:num w:numId="22">
+    <w:abstractNumId w:val="2"/>
   </w:num>
 </w:numbering>
 </file>

</xml_diff>